<commit_message>
Budget planning in WebApi added
</commit_message>
<xml_diff>
--- a/ExpensesWriter.WebApi/DataMigrations.docx
+++ b/ExpensesWriter.WebApi/DataMigrations.docx
@@ -15,6 +15,47 @@
           <w:szCs w:val="19"/>
         </w:rPr>
       </w:pPr>
+      <w:bookmarkStart w:id="0" w:name="_GoBack"/>
+      <w:proofErr w:type="spellStart"/>
+      <w:r>
+        <w:rPr>
+          <w:rFonts w:ascii="Consolas" w:hAnsi="Consolas" w:cs="Consolas"/>
+          <w:color w:val="000000"/>
+          <w:sz w:val="19"/>
+          <w:szCs w:val="19"/>
+        </w:rPr>
+        <w:t>BudgetPlanningItemsAdded</w:t>
+      </w:r>
+      <w:bookmarkEnd w:id="0"/>
+      <w:proofErr w:type="spellEnd"/>
+    </w:p>
+    <w:p>
+      <w:pPr>
+        <w:autoSpaceDE w:val="0"/>
+        <w:autoSpaceDN w:val="0"/>
+        <w:adjustRightInd w:val="0"/>
+        <w:spacing w:after="0" w:line="240" w:lineRule="auto"/>
+        <w:rPr>
+          <w:rFonts w:ascii="Consolas" w:hAnsi="Consolas" w:cs="Consolas"/>
+          <w:color w:val="000000"/>
+          <w:sz w:val="19"/>
+          <w:szCs w:val="19"/>
+        </w:rPr>
+      </w:pPr>
+    </w:p>
+    <w:p>
+      <w:pPr>
+        <w:autoSpaceDE w:val="0"/>
+        <w:autoSpaceDN w:val="0"/>
+        <w:adjustRightInd w:val="0"/>
+        <w:spacing w:after="0" w:line="240" w:lineRule="auto"/>
+        <w:rPr>
+          <w:rFonts w:ascii="Consolas" w:hAnsi="Consolas" w:cs="Consolas"/>
+          <w:color w:val="000000"/>
+          <w:sz w:val="19"/>
+          <w:szCs w:val="19"/>
+        </w:rPr>
+      </w:pPr>
       <w:r>
         <w:rPr>
           <w:rFonts w:ascii="Consolas" w:hAnsi="Consolas" w:cs="Consolas"/>
@@ -1527,109 +1568,6 @@
           <w:szCs w:val="19"/>
         </w:rPr>
         <w:t>wrapCloseInAction</w:t>
-      </w:r>
-      <w:proofErr w:type="spellEnd"/>
-      <w:r>
-        <w:rPr>
-          <w:rFonts w:ascii="Consolas" w:hAnsi="Consolas" w:cs="Consolas"/>
-          <w:color w:val="000000"/>
-          <w:sz w:val="19"/>
-          <w:szCs w:val="19"/>
-        </w:rPr>
-        <w:t>)</w:t>
-      </w:r>
-    </w:p>
-    <w:p>
-      <w:pPr>
-        <w:autoSpaceDE w:val="0"/>
-        <w:autoSpaceDN w:val="0"/>
-        <w:adjustRightInd w:val="0"/>
-        <w:spacing w:after="0" w:line="240" w:lineRule="auto"/>
-        <w:rPr>
-          <w:rFonts w:ascii="Consolas" w:hAnsi="Consolas" w:cs="Consolas"/>
-          <w:color w:val="000000"/>
-          <w:sz w:val="19"/>
-          <w:szCs w:val="19"/>
-        </w:rPr>
-      </w:pPr>
-      <w:r>
-        <w:rPr>
-          <w:rFonts w:ascii="Consolas" w:hAnsi="Consolas" w:cs="Consolas"/>
-          <w:color w:val="000000"/>
-          <w:sz w:val="19"/>
-          <w:szCs w:val="19"/>
-        </w:rPr>
-        <w:t xml:space="preserve">   at </w:t>
-      </w:r>
-      <w:proofErr w:type="gramStart"/>
-      <w:r>
-        <w:rPr>
-          <w:rFonts w:ascii="Consolas" w:hAnsi="Consolas" w:cs="Consolas"/>
-          <w:color w:val="000000"/>
-          <w:sz w:val="19"/>
-          <w:szCs w:val="19"/>
-        </w:rPr>
-        <w:t>System.Data.SqlClient.TdsParser</w:t>
-      </w:r>
-      <w:proofErr w:type="gramEnd"/>
-      <w:r>
-        <w:rPr>
-          <w:rFonts w:ascii="Consolas" w:hAnsi="Consolas" w:cs="Consolas"/>
-          <w:color w:val="000000"/>
-          <w:sz w:val="19"/>
-          <w:szCs w:val="19"/>
-        </w:rPr>
-        <w:t xml:space="preserve">.ThrowExceptionAndWarning(TdsParserStateObject </w:t>
-      </w:r>
-      <w:proofErr w:type="spellStart"/>
-      <w:r>
-        <w:rPr>
-          <w:rFonts w:ascii="Consolas" w:hAnsi="Consolas" w:cs="Consolas"/>
-          <w:color w:val="000000"/>
-          <w:sz w:val="19"/>
-          <w:szCs w:val="19"/>
-        </w:rPr>
-        <w:t>stateObj</w:t>
-      </w:r>
-      <w:proofErr w:type="spellEnd"/>
-      <w:r>
-        <w:rPr>
-          <w:rFonts w:ascii="Consolas" w:hAnsi="Consolas" w:cs="Consolas"/>
-          <w:color w:val="000000"/>
-          <w:sz w:val="19"/>
-          <w:szCs w:val="19"/>
-        </w:rPr>
-        <w:t xml:space="preserve">, Boolean </w:t>
-      </w:r>
-      <w:proofErr w:type="spellStart"/>
-      <w:r>
-        <w:rPr>
-          <w:rFonts w:ascii="Consolas" w:hAnsi="Consolas" w:cs="Consolas"/>
-          <w:color w:val="000000"/>
-          <w:sz w:val="19"/>
-          <w:szCs w:val="19"/>
-        </w:rPr>
-        <w:t>callerHasConnectionLock</w:t>
-      </w:r>
-      <w:proofErr w:type="spellEnd"/>
-      <w:r>
-        <w:rPr>
-          <w:rFonts w:ascii="Consolas" w:hAnsi="Consolas" w:cs="Consolas"/>
-          <w:color w:val="000000"/>
-          <w:sz w:val="19"/>
-          <w:szCs w:val="19"/>
-        </w:rPr>
-        <w:t xml:space="preserve">, Boolean </w:t>
-      </w:r>
-      <w:proofErr w:type="spellStart"/>
-      <w:r>
-        <w:rPr>
-          <w:rFonts w:ascii="Consolas" w:hAnsi="Consolas" w:cs="Consolas"/>
-          <w:color w:val="000000"/>
-          <w:sz w:val="19"/>
-          <w:szCs w:val="19"/>
-        </w:rPr>
-        <w:t>asyncClose</w:t>
       </w:r>
       <w:proofErr w:type="spellEnd"/>
       <w:r>
@@ -1665,7 +1603,6 @@
         <w:lastRenderedPageBreak/>
         <w:t xml:space="preserve">   at </w:t>
       </w:r>
-      <w:proofErr w:type="spellStart"/>
       <w:proofErr w:type="gramStart"/>
       <w:r>
         <w:rPr>
@@ -1684,6 +1621,110 @@
           <w:sz w:val="19"/>
           <w:szCs w:val="19"/>
         </w:rPr>
+        <w:t xml:space="preserve">.ThrowExceptionAndWarning(TdsParserStateObject </w:t>
+      </w:r>
+      <w:proofErr w:type="spellStart"/>
+      <w:r>
+        <w:rPr>
+          <w:rFonts w:ascii="Consolas" w:hAnsi="Consolas" w:cs="Consolas"/>
+          <w:color w:val="000000"/>
+          <w:sz w:val="19"/>
+          <w:szCs w:val="19"/>
+        </w:rPr>
+        <w:t>stateObj</w:t>
+      </w:r>
+      <w:proofErr w:type="spellEnd"/>
+      <w:r>
+        <w:rPr>
+          <w:rFonts w:ascii="Consolas" w:hAnsi="Consolas" w:cs="Consolas"/>
+          <w:color w:val="000000"/>
+          <w:sz w:val="19"/>
+          <w:szCs w:val="19"/>
+        </w:rPr>
+        <w:t xml:space="preserve">, Boolean </w:t>
+      </w:r>
+      <w:proofErr w:type="spellStart"/>
+      <w:r>
+        <w:rPr>
+          <w:rFonts w:ascii="Consolas" w:hAnsi="Consolas" w:cs="Consolas"/>
+          <w:color w:val="000000"/>
+          <w:sz w:val="19"/>
+          <w:szCs w:val="19"/>
+        </w:rPr>
+        <w:t>callerHasConnectionLock</w:t>
+      </w:r>
+      <w:proofErr w:type="spellEnd"/>
+      <w:r>
+        <w:rPr>
+          <w:rFonts w:ascii="Consolas" w:hAnsi="Consolas" w:cs="Consolas"/>
+          <w:color w:val="000000"/>
+          <w:sz w:val="19"/>
+          <w:szCs w:val="19"/>
+        </w:rPr>
+        <w:t xml:space="preserve">, Boolean </w:t>
+      </w:r>
+      <w:proofErr w:type="spellStart"/>
+      <w:r>
+        <w:rPr>
+          <w:rFonts w:ascii="Consolas" w:hAnsi="Consolas" w:cs="Consolas"/>
+          <w:color w:val="000000"/>
+          <w:sz w:val="19"/>
+          <w:szCs w:val="19"/>
+        </w:rPr>
+        <w:t>asyncClose</w:t>
+      </w:r>
+      <w:proofErr w:type="spellEnd"/>
+      <w:r>
+        <w:rPr>
+          <w:rFonts w:ascii="Consolas" w:hAnsi="Consolas" w:cs="Consolas"/>
+          <w:color w:val="000000"/>
+          <w:sz w:val="19"/>
+          <w:szCs w:val="19"/>
+        </w:rPr>
+        <w:t>)</w:t>
+      </w:r>
+    </w:p>
+    <w:p>
+      <w:pPr>
+        <w:autoSpaceDE w:val="0"/>
+        <w:autoSpaceDN w:val="0"/>
+        <w:adjustRightInd w:val="0"/>
+        <w:spacing w:after="0" w:line="240" w:lineRule="auto"/>
+        <w:rPr>
+          <w:rFonts w:ascii="Consolas" w:hAnsi="Consolas" w:cs="Consolas"/>
+          <w:color w:val="000000"/>
+          <w:sz w:val="19"/>
+          <w:szCs w:val="19"/>
+        </w:rPr>
+      </w:pPr>
+      <w:r>
+        <w:rPr>
+          <w:rFonts w:ascii="Consolas" w:hAnsi="Consolas" w:cs="Consolas"/>
+          <w:color w:val="000000"/>
+          <w:sz w:val="19"/>
+          <w:szCs w:val="19"/>
+        </w:rPr>
+        <w:t xml:space="preserve">   at </w:t>
+      </w:r>
+      <w:proofErr w:type="spellStart"/>
+      <w:proofErr w:type="gramStart"/>
+      <w:r>
+        <w:rPr>
+          <w:rFonts w:ascii="Consolas" w:hAnsi="Consolas" w:cs="Consolas"/>
+          <w:color w:val="000000"/>
+          <w:sz w:val="19"/>
+          <w:szCs w:val="19"/>
+        </w:rPr>
+        <w:t>System.Data.SqlClient.TdsParser</w:t>
+      </w:r>
+      <w:proofErr w:type="gramEnd"/>
+      <w:r>
+        <w:rPr>
+          <w:rFonts w:ascii="Consolas" w:hAnsi="Consolas" w:cs="Consolas"/>
+          <w:color w:val="000000"/>
+          <w:sz w:val="19"/>
+          <w:szCs w:val="19"/>
+        </w:rPr>
         <w:t>.TryRun</w:t>
       </w:r>
       <w:proofErr w:type="spellEnd"/>
@@ -3785,109 +3826,6 @@
           <w:szCs w:val="19"/>
         </w:rPr>
         <w:t xml:space="preserve">(IEnumerable`1 </w:t>
-      </w:r>
-      <w:proofErr w:type="spellStart"/>
-      <w:r>
-        <w:rPr>
-          <w:rFonts w:ascii="Consolas" w:hAnsi="Consolas" w:cs="Consolas"/>
-          <w:color w:val="000000"/>
-          <w:sz w:val="19"/>
-          <w:szCs w:val="19"/>
-        </w:rPr>
-        <w:t>pendingMigrations</w:t>
-      </w:r>
-      <w:proofErr w:type="spellEnd"/>
-      <w:r>
-        <w:rPr>
-          <w:rFonts w:ascii="Consolas" w:hAnsi="Consolas" w:cs="Consolas"/>
-          <w:color w:val="000000"/>
-          <w:sz w:val="19"/>
-          <w:szCs w:val="19"/>
-        </w:rPr>
-        <w:t xml:space="preserve">, String </w:t>
-      </w:r>
-      <w:proofErr w:type="spellStart"/>
-      <w:r>
-        <w:rPr>
-          <w:rFonts w:ascii="Consolas" w:hAnsi="Consolas" w:cs="Consolas"/>
-          <w:color w:val="000000"/>
-          <w:sz w:val="19"/>
-          <w:szCs w:val="19"/>
-        </w:rPr>
-        <w:t>targetMigrationId</w:t>
-      </w:r>
-      <w:proofErr w:type="spellEnd"/>
-      <w:r>
-        <w:rPr>
-          <w:rFonts w:ascii="Consolas" w:hAnsi="Consolas" w:cs="Consolas"/>
-          <w:color w:val="000000"/>
-          <w:sz w:val="19"/>
-          <w:szCs w:val="19"/>
-        </w:rPr>
-        <w:t xml:space="preserve">, String </w:t>
-      </w:r>
-      <w:proofErr w:type="spellStart"/>
-      <w:r>
-        <w:rPr>
-          <w:rFonts w:ascii="Consolas" w:hAnsi="Consolas" w:cs="Consolas"/>
-          <w:color w:val="000000"/>
-          <w:sz w:val="19"/>
-          <w:szCs w:val="19"/>
-        </w:rPr>
-        <w:t>lastMigrationId</w:t>
-      </w:r>
-      <w:proofErr w:type="spellEnd"/>
-      <w:r>
-        <w:rPr>
-          <w:rFonts w:ascii="Consolas" w:hAnsi="Consolas" w:cs="Consolas"/>
-          <w:color w:val="000000"/>
-          <w:sz w:val="19"/>
-          <w:szCs w:val="19"/>
-        </w:rPr>
-        <w:t>)</w:t>
-      </w:r>
-    </w:p>
-    <w:p>
-      <w:pPr>
-        <w:autoSpaceDE w:val="0"/>
-        <w:autoSpaceDN w:val="0"/>
-        <w:adjustRightInd w:val="0"/>
-        <w:spacing w:after="0" w:line="240" w:lineRule="auto"/>
-        <w:rPr>
-          <w:rFonts w:ascii="Consolas" w:hAnsi="Consolas" w:cs="Consolas"/>
-          <w:color w:val="000000"/>
-          <w:sz w:val="19"/>
-          <w:szCs w:val="19"/>
-        </w:rPr>
-      </w:pPr>
-      <w:r>
-        <w:rPr>
-          <w:rFonts w:ascii="Consolas" w:hAnsi="Consolas" w:cs="Consolas"/>
-          <w:color w:val="000000"/>
-          <w:sz w:val="19"/>
-          <w:szCs w:val="19"/>
-        </w:rPr>
-        <w:t xml:space="preserve">   at </w:t>
-      </w:r>
-      <w:proofErr w:type="gramStart"/>
-      <w:r>
-        <w:rPr>
-          <w:rFonts w:ascii="Consolas" w:hAnsi="Consolas" w:cs="Consolas"/>
-          <w:color w:val="000000"/>
-          <w:sz w:val="19"/>
-          <w:szCs w:val="19"/>
-        </w:rPr>
-        <w:t>System.Data.Entity.Migrations</w:t>
-      </w:r>
-      <w:proofErr w:type="gramEnd"/>
-      <w:r>
-        <w:rPr>
-          <w:rFonts w:ascii="Consolas" w:hAnsi="Consolas" w:cs="Consolas"/>
-          <w:color w:val="000000"/>
-          <w:sz w:val="19"/>
-          <w:szCs w:val="19"/>
-        </w:rPr>
-        <w:t xml:space="preserve">.Infrastructure.MigratorLoggingDecorator.Upgrade(IEnumerable`1 </w:t>
       </w:r>
       <w:proofErr w:type="spellStart"/>
       <w:r>
@@ -3973,7 +3911,6 @@
         <w:lastRenderedPageBreak/>
         <w:t xml:space="preserve">   at </w:t>
       </w:r>
-      <w:proofErr w:type="spellStart"/>
       <w:proofErr w:type="gramStart"/>
       <w:r>
         <w:rPr>
@@ -3992,6 +3929,110 @@
           <w:sz w:val="19"/>
           <w:szCs w:val="19"/>
         </w:rPr>
+        <w:t xml:space="preserve">.Infrastructure.MigratorLoggingDecorator.Upgrade(IEnumerable`1 </w:t>
+      </w:r>
+      <w:proofErr w:type="spellStart"/>
+      <w:r>
+        <w:rPr>
+          <w:rFonts w:ascii="Consolas" w:hAnsi="Consolas" w:cs="Consolas"/>
+          <w:color w:val="000000"/>
+          <w:sz w:val="19"/>
+          <w:szCs w:val="19"/>
+        </w:rPr>
+        <w:t>pendingMigrations</w:t>
+      </w:r>
+      <w:proofErr w:type="spellEnd"/>
+      <w:r>
+        <w:rPr>
+          <w:rFonts w:ascii="Consolas" w:hAnsi="Consolas" w:cs="Consolas"/>
+          <w:color w:val="000000"/>
+          <w:sz w:val="19"/>
+          <w:szCs w:val="19"/>
+        </w:rPr>
+        <w:t xml:space="preserve">, String </w:t>
+      </w:r>
+      <w:proofErr w:type="spellStart"/>
+      <w:r>
+        <w:rPr>
+          <w:rFonts w:ascii="Consolas" w:hAnsi="Consolas" w:cs="Consolas"/>
+          <w:color w:val="000000"/>
+          <w:sz w:val="19"/>
+          <w:szCs w:val="19"/>
+        </w:rPr>
+        <w:t>targetMigrationId</w:t>
+      </w:r>
+      <w:proofErr w:type="spellEnd"/>
+      <w:r>
+        <w:rPr>
+          <w:rFonts w:ascii="Consolas" w:hAnsi="Consolas" w:cs="Consolas"/>
+          <w:color w:val="000000"/>
+          <w:sz w:val="19"/>
+          <w:szCs w:val="19"/>
+        </w:rPr>
+        <w:t xml:space="preserve">, String </w:t>
+      </w:r>
+      <w:proofErr w:type="spellStart"/>
+      <w:r>
+        <w:rPr>
+          <w:rFonts w:ascii="Consolas" w:hAnsi="Consolas" w:cs="Consolas"/>
+          <w:color w:val="000000"/>
+          <w:sz w:val="19"/>
+          <w:szCs w:val="19"/>
+        </w:rPr>
+        <w:t>lastMigrationId</w:t>
+      </w:r>
+      <w:proofErr w:type="spellEnd"/>
+      <w:r>
+        <w:rPr>
+          <w:rFonts w:ascii="Consolas" w:hAnsi="Consolas" w:cs="Consolas"/>
+          <w:color w:val="000000"/>
+          <w:sz w:val="19"/>
+          <w:szCs w:val="19"/>
+        </w:rPr>
+        <w:t>)</w:t>
+      </w:r>
+    </w:p>
+    <w:p>
+      <w:pPr>
+        <w:autoSpaceDE w:val="0"/>
+        <w:autoSpaceDN w:val="0"/>
+        <w:adjustRightInd w:val="0"/>
+        <w:spacing w:after="0" w:line="240" w:lineRule="auto"/>
+        <w:rPr>
+          <w:rFonts w:ascii="Consolas" w:hAnsi="Consolas" w:cs="Consolas"/>
+          <w:color w:val="000000"/>
+          <w:sz w:val="19"/>
+          <w:szCs w:val="19"/>
+        </w:rPr>
+      </w:pPr>
+      <w:r>
+        <w:rPr>
+          <w:rFonts w:ascii="Consolas" w:hAnsi="Consolas" w:cs="Consolas"/>
+          <w:color w:val="000000"/>
+          <w:sz w:val="19"/>
+          <w:szCs w:val="19"/>
+        </w:rPr>
+        <w:t xml:space="preserve">   at </w:t>
+      </w:r>
+      <w:proofErr w:type="spellStart"/>
+      <w:proofErr w:type="gramStart"/>
+      <w:r>
+        <w:rPr>
+          <w:rFonts w:ascii="Consolas" w:hAnsi="Consolas" w:cs="Consolas"/>
+          <w:color w:val="000000"/>
+          <w:sz w:val="19"/>
+          <w:szCs w:val="19"/>
+        </w:rPr>
+        <w:t>System.Data.Entity.Migrations</w:t>
+      </w:r>
+      <w:proofErr w:type="gramEnd"/>
+      <w:r>
+        <w:rPr>
+          <w:rFonts w:ascii="Consolas" w:hAnsi="Consolas" w:cs="Consolas"/>
+          <w:color w:val="000000"/>
+          <w:sz w:val="19"/>
+          <w:szCs w:val="19"/>
+        </w:rPr>
         <w:t>.DbMigrator.UpdateInternal</w:t>
       </w:r>
       <w:proofErr w:type="spellEnd"/>
@@ -4192,18 +4233,7 @@
           <w:sz w:val="19"/>
           <w:szCs w:val="19"/>
         </w:rPr>
-        <w:t>System.Data.Entity.Infrastructur</w:t>
-      </w:r>
-      <w:bookmarkStart w:id="0" w:name="_GoBack"/>
-      <w:bookmarkEnd w:id="0"/>
-      <w:r>
-        <w:rPr>
-          <w:rFonts w:ascii="Consolas" w:hAnsi="Consolas" w:cs="Consolas"/>
-          <w:color w:val="000000"/>
-          <w:sz w:val="19"/>
-          <w:szCs w:val="19"/>
-        </w:rPr>
-        <w:t>e</w:t>
+        <w:t>System.Data.Entity.Infrastructure</w:t>
       </w:r>
       <w:proofErr w:type="gramEnd"/>
       <w:r>

</xml_diff>